<commit_message>
Advanced SRS to point 3.2
</commit_message>
<xml_diff>
--- a/DESIGN/REQUIREMENTS/SecurePass - SRS.docx
+++ b/DESIGN/REQUIREMENTS/SecurePass - SRS.docx
@@ -1748,6 +1748,7 @@
           <w:id w:val="1980799541"/>
           <w:citation/>
         </w:sdtPr>
+        <w:sdtEndPr/>
         <w:sdtContent>
           <w:r>
             <w:rPr>
@@ -1895,6 +1896,311 @@
     </w:p>
     <w:p>
       <w:pPr>
+        <w:pStyle w:val="Prrafodelista"/>
+        <w:numPr>
+          <w:ilvl w:val="0"/>
+          <w:numId w:val="2"/>
+        </w:numPr>
+        <w:jc w:val="both"/>
+        <w:rPr>
+          <w:lang w:val="en-US"/>
+        </w:rPr>
+      </w:pPr>
+      <w:r>
+        <w:rPr>
+          <w:b/>
+          <w:lang w:val="en-US"/>
+        </w:rPr>
+        <w:t>Google Play Services</w:t>
+      </w:r>
+      <w:r>
+        <w:rPr>
+          <w:lang w:val="en-US"/>
+        </w:rPr>
+        <w:t>:</w:t>
+      </w:r>
+      <w:r>
+        <w:rPr>
+          <w:lang w:val="en-US"/>
+        </w:rPr>
+        <w:t xml:space="preserve"> GPS is “</w:t>
+      </w:r>
+      <w:r>
+        <w:rPr>
+          <w:i/>
+          <w:lang w:val="en-US"/>
+        </w:rPr>
+        <w:t>a package of APIs (things that assist programmers and allow apps to easily communicate with other apps) that ensure fewer apps are dependent upon Android OS updates to run.</w:t>
+      </w:r>
+      <w:r>
+        <w:rPr>
+          <w:lang w:val="en-US"/>
+        </w:rPr>
+        <w:t xml:space="preserve">” </w:t>
+      </w:r>
+      <w:sdt>
+        <w:sdtPr>
+          <w:rPr>
+            <w:lang w:val="en-US"/>
+          </w:rPr>
+          <w:id w:val="-964501735"/>
+          <w:citation/>
+        </w:sdtPr>
+        <w:sdtContent>
+          <w:r>
+            <w:rPr>
+              <w:lang w:val="en-US"/>
+            </w:rPr>
+            <w:fldChar w:fldCharType="begin"/>
+          </w:r>
+          <w:r>
+            <w:instrText xml:space="preserve"> CITATION Chr16 \l 3082 </w:instrText>
+          </w:r>
+          <w:r>
+            <w:rPr>
+              <w:lang w:val="en-US"/>
+            </w:rPr>
+            <w:fldChar w:fldCharType="separate"/>
+          </w:r>
+          <w:r>
+            <w:rPr>
+              <w:noProof/>
+            </w:rPr>
+            <w:t>[5]</w:t>
+          </w:r>
+          <w:r>
+            <w:rPr>
+              <w:lang w:val="en-US"/>
+            </w:rPr>
+            <w:fldChar w:fldCharType="end"/>
+          </w:r>
+        </w:sdtContent>
+      </w:sdt>
+      <w:r>
+        <w:rPr>
+          <w:lang w:val="en-US"/>
+        </w:rPr>
+        <w:t>.</w:t>
+      </w:r>
+    </w:p>
+    <w:p>
+      <w:pPr>
+        <w:pStyle w:val="Prrafodelista"/>
+        <w:numPr>
+          <w:ilvl w:val="0"/>
+          <w:numId w:val="2"/>
+        </w:numPr>
+        <w:jc w:val="both"/>
+        <w:rPr>
+          <w:lang w:val="en-US"/>
+        </w:rPr>
+      </w:pPr>
+      <w:r>
+        <w:rPr>
+          <w:b/>
+          <w:lang w:val="en-US"/>
+        </w:rPr>
+        <w:t>Term</w:t>
+      </w:r>
+      <w:r>
+        <w:rPr>
+          <w:b/>
+          <w:lang w:val="en-US"/>
+        </w:rPr>
+        <w:t>s o</w:t>
+      </w:r>
+      <w:r>
+        <w:rPr>
+          <w:b/>
+          <w:lang w:val="en-US"/>
+        </w:rPr>
+        <w:t>f Service</w:t>
+      </w:r>
+      <w:r>
+        <w:rPr>
+          <w:lang w:val="en-US"/>
+        </w:rPr>
+        <w:t>:</w:t>
+      </w:r>
+      <w:r>
+        <w:rPr>
+          <w:lang w:val="en-US"/>
+        </w:rPr>
+        <w:t xml:space="preserve"> Terms of Service are “</w:t>
+      </w:r>
+      <w:r>
+        <w:rPr>
+          <w:i/>
+          <w:lang w:val="en-US"/>
+        </w:rPr>
+        <w:t>rules by which one must agree to abide in order to use a service</w:t>
+      </w:r>
+      <w:r>
+        <w:rPr>
+          <w:lang w:val="en-US"/>
+        </w:rPr>
+        <w:t xml:space="preserve">” </w:t>
+      </w:r>
+      <w:sdt>
+        <w:sdtPr>
+          <w:rPr>
+            <w:lang w:val="en-US"/>
+          </w:rPr>
+          <w:id w:val="1749623766"/>
+          <w:citation/>
+        </w:sdtPr>
+        <w:sdtContent>
+          <w:r>
+            <w:rPr>
+              <w:lang w:val="en-US"/>
+            </w:rPr>
+            <w:fldChar w:fldCharType="begin"/>
+          </w:r>
+          <w:r>
+            <w:rPr>
+              <w:lang w:val="en-US"/>
+            </w:rPr>
+            <w:instrText xml:space="preserve"> CITATION Wik182 \l 3082 </w:instrText>
+          </w:r>
+          <w:r>
+            <w:rPr>
+              <w:lang w:val="en-US"/>
+            </w:rPr>
+            <w:fldChar w:fldCharType="separate"/>
+          </w:r>
+          <w:r>
+            <w:rPr>
+              <w:noProof/>
+              <w:lang w:val="en-US"/>
+            </w:rPr>
+            <w:t>[6]</w:t>
+          </w:r>
+          <w:r>
+            <w:rPr>
+              <w:lang w:val="en-US"/>
+            </w:rPr>
+            <w:fldChar w:fldCharType="end"/>
+          </w:r>
+        </w:sdtContent>
+      </w:sdt>
+      <w:r>
+        <w:rPr>
+          <w:lang w:val="en-US"/>
+        </w:rPr>
+        <w:t>.</w:t>
+      </w:r>
+    </w:p>
+    <w:p>
+      <w:pPr>
+        <w:pStyle w:val="Prrafodelista"/>
+        <w:numPr>
+          <w:ilvl w:val="0"/>
+          <w:numId w:val="2"/>
+        </w:numPr>
+        <w:jc w:val="both"/>
+        <w:rPr>
+          <w:lang w:val="en-US"/>
+        </w:rPr>
+      </w:pPr>
+      <w:r>
+        <w:rPr>
+          <w:b/>
+          <w:lang w:val="en-US"/>
+        </w:rPr>
+        <w:t>Bug</w:t>
+      </w:r>
+      <w:r>
+        <w:rPr>
+          <w:lang w:val="en-US"/>
+        </w:rPr>
+        <w:t>:</w:t>
+      </w:r>
+      <w:r>
+        <w:rPr>
+          <w:lang w:val="en-US"/>
+        </w:rPr>
+        <w:t xml:space="preserve"> a software bug is “</w:t>
+      </w:r>
+      <w:r>
+        <w:rPr>
+          <w:i/>
+          <w:lang w:val="en-US"/>
+        </w:rPr>
+        <w:t xml:space="preserve">an error, flaw, failure or fault in a computer program or system that causes it to produce an incorrect or unexpected </w:t>
+      </w:r>
+      <w:proofErr w:type="gramStart"/>
+      <w:r>
+        <w:rPr>
+          <w:i/>
+          <w:lang w:val="en-US"/>
+        </w:rPr>
+        <w:t>result,</w:t>
+      </w:r>
+      <w:proofErr w:type="gramEnd"/>
+      <w:r>
+        <w:rPr>
+          <w:i/>
+          <w:lang w:val="en-US"/>
+        </w:rPr>
+        <w:t xml:space="preserve"> or to behave in unintended ways</w:t>
+      </w:r>
+      <w:r>
+        <w:rPr>
+          <w:lang w:val="en-US"/>
+        </w:rPr>
+        <w:t xml:space="preserve">” </w:t>
+      </w:r>
+      <w:sdt>
+        <w:sdtPr>
+          <w:rPr>
+            <w:lang w:val="en-US"/>
+          </w:rPr>
+          <w:id w:val="1897939234"/>
+          <w:citation/>
+        </w:sdtPr>
+        <w:sdtContent>
+          <w:r>
+            <w:rPr>
+              <w:lang w:val="en-US"/>
+            </w:rPr>
+            <w:fldChar w:fldCharType="begin"/>
+          </w:r>
+          <w:r>
+            <w:rPr>
+              <w:lang w:val="en-US"/>
+            </w:rPr>
+            <w:instrText xml:space="preserve"> CITATION Wik183 \l 3082 </w:instrText>
+          </w:r>
+          <w:r>
+            <w:rPr>
+              <w:lang w:val="en-US"/>
+            </w:rPr>
+            <w:fldChar w:fldCharType="separate"/>
+          </w:r>
+          <w:r>
+            <w:rPr>
+              <w:noProof/>
+              <w:lang w:val="en-US"/>
+            </w:rPr>
+            <w:t>[7]</w:t>
+          </w:r>
+          <w:r>
+            <w:rPr>
+              <w:lang w:val="en-US"/>
+            </w:rPr>
+            <w:fldChar w:fldCharType="end"/>
+          </w:r>
+        </w:sdtContent>
+      </w:sdt>
+      <w:r>
+        <w:rPr>
+          <w:lang w:val="en-US"/>
+        </w:rPr>
+        <w:t>.</w:t>
+      </w:r>
+    </w:p>
+    <w:p>
+      <w:pPr>
         <w:pStyle w:val="Ttulo3"/>
         <w:numPr>
           <w:ilvl w:val="2"/>
@@ -1977,22 +2283,131 @@
         <w:t xml:space="preserve"> (this application).</w:t>
       </w:r>
     </w:p>
+    <w:p>
+      <w:pPr>
+        <w:pStyle w:val="Prrafodelista"/>
+        <w:numPr>
+          <w:ilvl w:val="0"/>
+          <w:numId w:val="3"/>
+        </w:numPr>
+        <w:jc w:val="both"/>
+        <w:rPr>
+          <w:lang w:val="en-US"/>
+        </w:rPr>
+      </w:pPr>
+      <w:r>
+        <w:rPr>
+          <w:b/>
+          <w:lang w:val="en-US"/>
+        </w:rPr>
+        <w:t>GPS</w:t>
+      </w:r>
+      <w:r>
+        <w:rPr>
+          <w:lang w:val="en-US"/>
+        </w:rPr>
+        <w:t>:</w:t>
+      </w:r>
+      <w:r>
+        <w:rPr>
+          <w:lang w:val="en-US"/>
+        </w:rPr>
+        <w:t xml:space="preserve"> Google Play Services.</w:t>
+      </w:r>
+    </w:p>
+    <w:p>
+      <w:pPr>
+        <w:pStyle w:val="Prrafodelista"/>
+        <w:numPr>
+          <w:ilvl w:val="0"/>
+          <w:numId w:val="3"/>
+        </w:numPr>
+        <w:jc w:val="both"/>
+        <w:rPr>
+          <w:lang w:val="en-US"/>
+        </w:rPr>
+      </w:pPr>
+      <w:r>
+        <w:rPr>
+          <w:b/>
+          <w:lang w:val="en-US"/>
+        </w:rPr>
+        <w:t>API</w:t>
+      </w:r>
+      <w:r>
+        <w:rPr>
+          <w:lang w:val="en-US"/>
+        </w:rPr>
+        <w:t>:</w:t>
+      </w:r>
+      <w:r>
+        <w:rPr>
+          <w:lang w:val="en-US"/>
+        </w:rPr>
+        <w:t xml:space="preserve"> Application Programming Interface.</w:t>
+      </w:r>
+    </w:p>
+    <w:p>
+      <w:pPr>
+        <w:pStyle w:val="Prrafodelista"/>
+        <w:numPr>
+          <w:ilvl w:val="0"/>
+          <w:numId w:val="3"/>
+        </w:numPr>
+        <w:jc w:val="both"/>
+        <w:rPr>
+          <w:lang w:val="en-US"/>
+        </w:rPr>
+      </w:pPr>
+      <w:r>
+        <w:rPr>
+          <w:b/>
+          <w:lang w:val="en-US"/>
+        </w:rPr>
+        <w:t>TOS</w:t>
+      </w:r>
+      <w:r>
+        <w:rPr>
+          <w:lang w:val="en-US"/>
+        </w:rPr>
+        <w:t>:</w:t>
+      </w:r>
+      <w:r>
+        <w:rPr>
+          <w:lang w:val="en-US"/>
+        </w:rPr>
+        <w:t xml:space="preserve"> Terms </w:t>
+      </w:r>
+      <w:proofErr w:type="gramStart"/>
+      <w:r>
+        <w:rPr>
+          <w:lang w:val="en-US"/>
+        </w:rPr>
+        <w:t>Of</w:t>
+      </w:r>
+      <w:proofErr w:type="gramEnd"/>
+      <w:r>
+        <w:rPr>
+          <w:lang w:val="en-US"/>
+        </w:rPr>
+        <w:t xml:space="preserve"> Service.</w:t>
+      </w:r>
+    </w:p>
     <w:sdt>
       <w:sdtPr>
+        <w:rPr>
+          <w:rFonts w:asciiTheme="minorHAnsi" w:eastAsiaTheme="minorHAnsi" w:hAnsiTheme="minorHAnsi" w:cstheme="minorBidi"/>
+          <w:color w:val="auto"/>
+          <w:sz w:val="22"/>
+          <w:szCs w:val="22"/>
+        </w:rPr>
         <w:id w:val="1923680417"/>
         <w:docPartObj>
           <w:docPartGallery w:val="Bibliographies"/>
           <w:docPartUnique/>
         </w:docPartObj>
       </w:sdtPr>
-      <w:sdtEndPr>
-        <w:rPr>
-          <w:rFonts w:asciiTheme="minorHAnsi" w:eastAsiaTheme="minorHAnsi" w:hAnsiTheme="minorHAnsi" w:cstheme="minorBidi"/>
-          <w:color w:val="auto"/>
-          <w:sz w:val="22"/>
-          <w:szCs w:val="22"/>
-        </w:rPr>
-      </w:sdtEndPr>
+      <w:sdtEndPr/>
       <w:sdtContent>
         <w:p>
           <w:pPr>
@@ -2018,6 +2433,7 @@
             <w:id w:val="-573587230"/>
             <w:bibliography/>
           </w:sdtPr>
+          <w:sdtEndPr/>
           <w:sdtContent>
             <w:p>
               <w:pPr>
@@ -2048,12 +2464,12 @@
                 <w:tblLook w:val="04A0" w:firstRow="1" w:lastRow="0" w:firstColumn="1" w:lastColumn="0" w:noHBand="0" w:noVBand="1"/>
               </w:tblPr>
               <w:tblGrid>
-                <w:gridCol w:w="322"/>
-                <w:gridCol w:w="8182"/>
+                <w:gridCol w:w="433"/>
+                <w:gridCol w:w="8071"/>
               </w:tblGrid>
               <w:tr>
                 <w:trPr>
-                  <w:divId w:val="1755973679"/>
+                  <w:divId w:val="715861901"/>
                   <w:tblCellSpacing w:w="15" w:type="dxa"/>
                 </w:trPr>
                 <w:tc>
@@ -2103,7 +2519,7 @@
               </w:tr>
               <w:tr>
                 <w:trPr>
-                  <w:divId w:val="1755973679"/>
+                  <w:divId w:val="715861901"/>
                   <w:tblCellSpacing w:w="15" w:type="dxa"/>
                 </w:trPr>
                 <w:tc>
@@ -2151,7 +2567,7 @@
               </w:tr>
               <w:tr>
                 <w:trPr>
-                  <w:divId w:val="1755973679"/>
+                  <w:divId w:val="715861901"/>
                   <w:tblCellSpacing w:w="15" w:type="dxa"/>
                 </w:trPr>
                 <w:tc>
@@ -2199,7 +2615,7 @@
               </w:tr>
               <w:tr>
                 <w:trPr>
-                  <w:divId w:val="1755973679"/>
+                  <w:divId w:val="715861901"/>
                   <w:tblCellSpacing w:w="15" w:type="dxa"/>
                 </w:trPr>
                 <w:tc>
@@ -2247,7 +2663,7 @@
               </w:tr>
               <w:tr>
                 <w:trPr>
-                  <w:divId w:val="1755973679"/>
+                  <w:divId w:val="715861901"/>
                   <w:tblCellSpacing w:w="15" w:type="dxa"/>
                 </w:trPr>
                 <w:tc>
@@ -2288,14 +2704,14 @@
                         <w:noProof/>
                         <w:lang w:val="en-US"/>
                       </w:rPr>
-                      <w:t>Google, "Dashboards | Android Developers," Google, 2018. [Online]. Available: https://developer.android.com/about/dashboards/index.html.</w:t>
+                      <w:t>C. Marshall, "Google Play Services: what is it and what is it for? - AndroidPIT," AndroidPIT, 5 May 2016. [Online]. Available: https://www.androidpit.com/google-play-services-what-is-it-and-what-is-it-for.</w:t>
                     </w:r>
                   </w:p>
                 </w:tc>
               </w:tr>
               <w:tr>
                 <w:trPr>
-                  <w:divId w:val="1755973679"/>
+                  <w:divId w:val="715861901"/>
                   <w:tblCellSpacing w:w="15" w:type="dxa"/>
                 </w:trPr>
                 <w:tc>
@@ -2336,14 +2752,14 @@
                         <w:noProof/>
                         <w:lang w:val="en-US"/>
                       </w:rPr>
-                      <w:t>R. Ehrhardt, "Password Safe and Manager - Google Play Applications," Google Play Store, [Online]. Available: https://play.google.com/store/apps/details?id=com.reneph.passwordsafe.</w:t>
+                      <w:t>Wikipedia, "Terms of Service - Wikipedia," Wikipedia, 2018. [Online]. Available: https://en.wikipedia.org/wiki/Terms_of_service.</w:t>
                     </w:r>
                   </w:p>
                 </w:tc>
               </w:tr>
               <w:tr>
                 <w:trPr>
-                  <w:divId w:val="1755973679"/>
+                  <w:divId w:val="715861901"/>
                   <w:tblCellSpacing w:w="15" w:type="dxa"/>
                 </w:trPr>
                 <w:tc>
@@ -2384,7 +2800,245 @@
                         <w:noProof/>
                         <w:lang w:val="en-US"/>
                       </w:rPr>
+                      <w:t>Wikipedia, "Software bug - Wikipedia," Wikipedia, 2018. [Online]. Available: https://en.wikipedia.org/wiki/Software_bug.</w:t>
+                    </w:r>
+                  </w:p>
+                </w:tc>
+              </w:tr>
+              <w:tr>
+                <w:trPr>
+                  <w:divId w:val="715861901"/>
+                  <w:tblCellSpacing w:w="15" w:type="dxa"/>
+                </w:trPr>
+                <w:tc>
+                  <w:tcPr>
+                    <w:tcW w:w="50" w:type="pct"/>
+                    <w:hideMark/>
+                  </w:tcPr>
+                  <w:p>
+                    <w:pPr>
+                      <w:pStyle w:val="Bibliografa"/>
+                      <w:rPr>
+                        <w:noProof/>
+                      </w:rPr>
+                    </w:pPr>
+                    <w:r>
+                      <w:rPr>
+                        <w:noProof/>
+                      </w:rPr>
+                      <w:t xml:space="preserve">[8] </w:t>
+                    </w:r>
+                  </w:p>
+                </w:tc>
+                <w:tc>
+                  <w:tcPr>
+                    <w:tcW w:w="0" w:type="auto"/>
+                    <w:hideMark/>
+                  </w:tcPr>
+                  <w:p>
+                    <w:pPr>
+                      <w:pStyle w:val="Bibliografa"/>
+                      <w:rPr>
+                        <w:noProof/>
+                        <w:lang w:val="en-US"/>
+                      </w:rPr>
+                    </w:pPr>
+                    <w:r>
+                      <w:rPr>
+                        <w:noProof/>
+                        <w:lang w:val="en-US"/>
+                      </w:rPr>
+                      <w:t>Google, "Dashboards | Android Developers," Google, 2018. [Online]. Available: https://developer.android.com/about/dashboards/index.html.</w:t>
+                    </w:r>
+                  </w:p>
+                </w:tc>
+              </w:tr>
+              <w:tr>
+                <w:trPr>
+                  <w:divId w:val="715861901"/>
+                  <w:tblCellSpacing w:w="15" w:type="dxa"/>
+                </w:trPr>
+                <w:tc>
+                  <w:tcPr>
+                    <w:tcW w:w="50" w:type="pct"/>
+                    <w:hideMark/>
+                  </w:tcPr>
+                  <w:p>
+                    <w:pPr>
+                      <w:pStyle w:val="Bibliografa"/>
+                      <w:rPr>
+                        <w:noProof/>
+                      </w:rPr>
+                    </w:pPr>
+                    <w:r>
+                      <w:rPr>
+                        <w:noProof/>
+                      </w:rPr>
+                      <w:t xml:space="preserve">[9] </w:t>
+                    </w:r>
+                  </w:p>
+                </w:tc>
+                <w:tc>
+                  <w:tcPr>
+                    <w:tcW w:w="0" w:type="auto"/>
+                    <w:hideMark/>
+                  </w:tcPr>
+                  <w:p>
+                    <w:pPr>
+                      <w:pStyle w:val="Bibliografa"/>
+                      <w:rPr>
+                        <w:noProof/>
+                        <w:lang w:val="en-US"/>
+                      </w:rPr>
+                    </w:pPr>
+                    <w:r>
+                      <w:rPr>
+                        <w:noProof/>
+                        <w:lang w:val="en-US"/>
+                      </w:rPr>
+                      <w:t>R. Ehrhardt, "Password Safe and Manager - Google Play Applications," Google Play Store, [Online]. Available: https://play.google.com/store/apps/details?id=com.reneph.passwordsafe.</w:t>
+                    </w:r>
+                  </w:p>
+                </w:tc>
+              </w:tr>
+              <w:tr>
+                <w:trPr>
+                  <w:divId w:val="715861901"/>
+                  <w:tblCellSpacing w:w="15" w:type="dxa"/>
+                </w:trPr>
+                <w:tc>
+                  <w:tcPr>
+                    <w:tcW w:w="50" w:type="pct"/>
+                    <w:hideMark/>
+                  </w:tcPr>
+                  <w:p>
+                    <w:pPr>
+                      <w:pStyle w:val="Bibliografa"/>
+                      <w:rPr>
+                        <w:noProof/>
+                      </w:rPr>
+                    </w:pPr>
+                    <w:r>
+                      <w:rPr>
+                        <w:noProof/>
+                      </w:rPr>
+                      <w:t xml:space="preserve">[10] </w:t>
+                    </w:r>
+                  </w:p>
+                </w:tc>
+                <w:tc>
+                  <w:tcPr>
+                    <w:tcW w:w="0" w:type="auto"/>
+                    <w:hideMark/>
+                  </w:tcPr>
+                  <w:p>
+                    <w:pPr>
+                      <w:pStyle w:val="Bibliografa"/>
+                      <w:rPr>
+                        <w:noProof/>
+                        <w:lang w:val="en-US"/>
+                      </w:rPr>
+                    </w:pPr>
+                    <w:r>
+                      <w:rPr>
+                        <w:noProof/>
+                        <w:lang w:val="en-US"/>
+                      </w:rPr>
                       <w:t>E. Molla, "My Passwords - Password Manager - Google Play Applications," Google Play Store, [Online]. Available: https://play.google.com/store/apps/details?id=com.er.mo.apps.mypasswords.</w:t>
+                    </w:r>
+                  </w:p>
+                </w:tc>
+              </w:tr>
+              <w:tr>
+                <w:trPr>
+                  <w:divId w:val="715861901"/>
+                  <w:tblCellSpacing w:w="15" w:type="dxa"/>
+                </w:trPr>
+                <w:tc>
+                  <w:tcPr>
+                    <w:tcW w:w="50" w:type="pct"/>
+                    <w:hideMark/>
+                  </w:tcPr>
+                  <w:p>
+                    <w:pPr>
+                      <w:pStyle w:val="Bibliografa"/>
+                      <w:rPr>
+                        <w:noProof/>
+                      </w:rPr>
+                    </w:pPr>
+                    <w:r>
+                      <w:rPr>
+                        <w:noProof/>
+                      </w:rPr>
+                      <w:t xml:space="preserve">[11] </w:t>
+                    </w:r>
+                  </w:p>
+                </w:tc>
+                <w:tc>
+                  <w:tcPr>
+                    <w:tcW w:w="0" w:type="auto"/>
+                    <w:hideMark/>
+                  </w:tcPr>
+                  <w:p>
+                    <w:pPr>
+                      <w:pStyle w:val="Bibliografa"/>
+                      <w:rPr>
+                        <w:noProof/>
+                        <w:lang w:val="en-US"/>
+                      </w:rPr>
+                    </w:pPr>
+                    <w:r>
+                      <w:rPr>
+                        <w:noProof/>
+                        <w:lang w:val="en-US"/>
+                      </w:rPr>
+                      <w:t>Google, "Google Chrome," [Online]. Available: https://www.google.com/chrome/index.html.</w:t>
+                    </w:r>
+                  </w:p>
+                </w:tc>
+              </w:tr>
+              <w:tr>
+                <w:trPr>
+                  <w:divId w:val="715861901"/>
+                  <w:tblCellSpacing w:w="15" w:type="dxa"/>
+                </w:trPr>
+                <w:tc>
+                  <w:tcPr>
+                    <w:tcW w:w="50" w:type="pct"/>
+                    <w:hideMark/>
+                  </w:tcPr>
+                  <w:p>
+                    <w:pPr>
+                      <w:pStyle w:val="Bibliografa"/>
+                      <w:rPr>
+                        <w:noProof/>
+                      </w:rPr>
+                    </w:pPr>
+                    <w:r>
+                      <w:rPr>
+                        <w:noProof/>
+                      </w:rPr>
+                      <w:t xml:space="preserve">[12] </w:t>
+                    </w:r>
+                  </w:p>
+                </w:tc>
+                <w:tc>
+                  <w:tcPr>
+                    <w:tcW w:w="0" w:type="auto"/>
+                    <w:hideMark/>
+                  </w:tcPr>
+                  <w:p>
+                    <w:pPr>
+                      <w:pStyle w:val="Bibliografa"/>
+                      <w:rPr>
+                        <w:noProof/>
+                      </w:rPr>
+                    </w:pPr>
+                    <w:r>
+                      <w:rPr>
+                        <w:noProof/>
+                      </w:rPr>
+                      <w:t>Mozilla, "Mozilla Firefox," [Online]. Available: https://www.mozilla.org/en-US/firefox/new/.</w:t>
                     </w:r>
                   </w:p>
                 </w:tc>
@@ -2392,11 +3046,10 @@
             </w:tbl>
             <w:p>
               <w:pPr>
-                <w:divId w:val="1755973679"/>
+                <w:divId w:val="715861901"/>
                 <w:rPr>
                   <w:rFonts w:eastAsia="Times New Roman"/>
                   <w:noProof/>
-                  <w:lang w:val="en-US"/>
                 </w:rPr>
               </w:pPr>
             </w:p>
@@ -2536,6 +3189,7 @@
           <w:id w:val="1958601410"/>
           <w:citation/>
         </w:sdtPr>
+        <w:sdtEndPr/>
         <w:sdtContent>
           <w:r>
             <w:rPr>
@@ -2560,7 +3214,7 @@
               <w:noProof/>
               <w:lang w:val="en-US"/>
             </w:rPr>
-            <w:t>[5]</w:t>
+            <w:t>[8]</w:t>
           </w:r>
           <w:r>
             <w:rPr>
@@ -2606,6 +3260,7 @@
           <w:id w:val="1760256598"/>
           <w:citation/>
         </w:sdtPr>
+        <w:sdtEndPr/>
         <w:sdtContent>
           <w:r>
             <w:rPr>
@@ -2632,7 +3287,7 @@
               <w:noProof/>
               <w:lang w:val="en-US"/>
             </w:rPr>
-            <w:t>[6]</w:t>
+            <w:t>[9]</w:t>
           </w:r>
           <w:r>
             <w:rPr>
@@ -2672,6 +3327,7 @@
           <w:id w:val="-2054454647"/>
           <w:citation/>
         </w:sdtPr>
+        <w:sdtEndPr/>
         <w:sdtContent>
           <w:r>
             <w:rPr>
@@ -2698,7 +3354,7 @@
               <w:noProof/>
               <w:lang w:val="en-US"/>
             </w:rPr>
-            <w:t>[7]</w:t>
+            <w:t>[10]</w:t>
           </w:r>
           <w:r>
             <w:rPr>
@@ -3162,6 +3818,71 @@
     </w:p>
     <w:p>
       <w:pPr>
+        <w:pStyle w:val="Prrafodelista"/>
+        <w:numPr>
+          <w:ilvl w:val="0"/>
+          <w:numId w:val="5"/>
+        </w:numPr>
+        <w:jc w:val="both"/>
+        <w:rPr>
+          <w:b/>
+          <w:lang w:val="en-US"/>
+        </w:rPr>
+      </w:pPr>
+      <w:r>
+        <w:rPr>
+          <w:b/>
+          <w:lang w:val="en-US"/>
+        </w:rPr>
+        <w:t>Security codes storage</w:t>
+      </w:r>
+    </w:p>
+    <w:p>
+      <w:pPr>
+        <w:ind w:left="360"/>
+        <w:jc w:val="both"/>
+        <w:rPr>
+          <w:lang w:val="en-US"/>
+        </w:rPr>
+      </w:pPr>
+      <w:r>
+        <w:rPr>
+          <w:lang w:val="en-US"/>
+        </w:rPr>
+        <w:t>The user is able to store and keep safe his security codes such as Google Account backup codes, GitHub Account codes, etc.</w:t>
+      </w:r>
+    </w:p>
+    <w:p>
+      <w:pPr>
+        <w:ind w:left="360"/>
+        <w:jc w:val="both"/>
+        <w:rPr>
+          <w:lang w:val="en-US"/>
+        </w:rPr>
+      </w:pPr>
+      <w:r>
+        <w:rPr>
+          <w:lang w:val="en-US"/>
+        </w:rPr>
+        <w:t xml:space="preserve">This </w:t>
+      </w:r>
+      <w:proofErr w:type="gramStart"/>
+      <w:r>
+        <w:rPr>
+          <w:lang w:val="en-US"/>
+        </w:rPr>
+        <w:t>will be also synchronized and saved in Google Drive</w:t>
+      </w:r>
+      <w:proofErr w:type="gramEnd"/>
+      <w:r>
+        <w:rPr>
+          <w:lang w:val="en-US"/>
+        </w:rPr>
+        <w:t>.</w:t>
+      </w:r>
+    </w:p>
+    <w:p>
+      <w:pPr>
         <w:pStyle w:val="Ttulo2"/>
         <w:numPr>
           <w:ilvl w:val="1"/>
@@ -3223,12 +3944,14 @@
           <w:lang w:val="en-US"/>
         </w:rPr>
       </w:pPr>
+      <w:bookmarkStart w:id="0" w:name="_Ref509422484"/>
       <w:r>
         <w:rPr>
           <w:lang w:val="en-US"/>
         </w:rPr>
         <w:t>Restrictions</w:t>
       </w:r>
+      <w:bookmarkEnd w:id="0"/>
     </w:p>
     <w:p>
       <w:pPr>
@@ -3257,8 +3980,24 @@
         </w:rPr>
         <w:t>Initially, the hardware requirements can be anyone, but at least 256MB of RAM and dual-core processor.</w:t>
       </w:r>
-      <w:bookmarkStart w:id="0" w:name="_GoBack"/>
-      <w:bookmarkEnd w:id="0"/>
+    </w:p>
+    <w:p>
+      <w:pPr>
+        <w:pStyle w:val="Ttulo2"/>
+        <w:numPr>
+          <w:ilvl w:val="1"/>
+          <w:numId w:val="1"/>
+        </w:numPr>
+        <w:rPr>
+          <w:lang w:val="en-US"/>
+        </w:rPr>
+      </w:pPr>
+      <w:r>
+        <w:rPr>
+          <w:lang w:val="en-US"/>
+        </w:rPr>
+        <w:t>Supposals and dependencies</w:t>
+      </w:r>
     </w:p>
     <w:p>
       <w:pPr>
@@ -3267,10 +4006,920 @@
           <w:lang w:val="en-US"/>
         </w:rPr>
       </w:pPr>
+      <w:r>
+        <w:rPr>
+          <w:lang w:val="en-US"/>
+        </w:rPr>
+        <w:t xml:space="preserve">This app needs Android OS installed in order to run properly. Any other systems will not work and may cause issues. </w:t>
+      </w:r>
+      <w:proofErr w:type="gramStart"/>
+      <w:r>
+        <w:rPr>
+          <w:lang w:val="en-US"/>
+        </w:rPr>
+        <w:t>Also</w:t>
+      </w:r>
+      <w:proofErr w:type="gramEnd"/>
+      <w:r>
+        <w:rPr>
+          <w:lang w:val="en-US"/>
+        </w:rPr>
+        <w:t xml:space="preserve"> it is highly recommended to have Google Play Services installed in order to store your data and sync your information. If they are not available, some functionalities will not be able.</w:t>
+      </w:r>
+    </w:p>
+    <w:p>
+      <w:pPr>
+        <w:pStyle w:val="Ttulo2"/>
+        <w:numPr>
+          <w:ilvl w:val="1"/>
+          <w:numId w:val="1"/>
+        </w:numPr>
+        <w:rPr>
+          <w:lang w:val="en-US"/>
+        </w:rPr>
+      </w:pPr>
+      <w:r>
+        <w:rPr>
+          <w:lang w:val="en-US"/>
+        </w:rPr>
+        <w:t>Proposed requirements</w:t>
+      </w:r>
+    </w:p>
+    <w:p>
+      <w:pPr>
+        <w:jc w:val="both"/>
+        <w:rPr>
+          <w:lang w:val="en-US"/>
+        </w:rPr>
+      </w:pPr>
+      <w:r>
+        <w:rPr>
+          <w:lang w:val="en-US"/>
+        </w:rPr>
+        <w:t xml:space="preserve">The application </w:t>
+      </w:r>
+      <w:proofErr w:type="gramStart"/>
+      <w:r>
+        <w:rPr>
+          <w:lang w:val="en-US"/>
+        </w:rPr>
+        <w:t>is defined</w:t>
+      </w:r>
+      <w:proofErr w:type="gramEnd"/>
+      <w:r>
+        <w:rPr>
+          <w:lang w:val="en-US"/>
+        </w:rPr>
+        <w:t xml:space="preserve"> by some requirements that are the most useful, but we are open to suggestions in order to be implemented in the future. Just create an “Issue” and post what you would like to be in the application for the next upgrade: </w:t>
+      </w:r>
+      <w:hyperlink r:id="rId9" w:history="1">
+        <w:r>
+          <w:rPr>
+            <w:rStyle w:val="Hipervnculo"/>
+            <w:lang w:val="en-US"/>
+          </w:rPr>
+          <w:t>https://github.com/Javinator9889/SecurePass/issues</w:t>
+        </w:r>
+      </w:hyperlink>
+    </w:p>
+    <w:p>
+      <w:pPr>
+        <w:pStyle w:val="Ttulo1"/>
+        <w:numPr>
+          <w:ilvl w:val="0"/>
+          <w:numId w:val="1"/>
+        </w:numPr>
+        <w:rPr>
+          <w:lang w:val="en-US"/>
+        </w:rPr>
+      </w:pPr>
+      <w:r>
+        <w:rPr>
+          <w:lang w:val="en-US"/>
+        </w:rPr>
+        <w:t>Specific requirements</w:t>
+      </w:r>
+    </w:p>
+    <w:p>
+      <w:pPr>
+        <w:jc w:val="both"/>
+        <w:rPr>
+          <w:lang w:val="en-US"/>
+        </w:rPr>
+      </w:pPr>
+      <w:r>
+        <w:rPr>
+          <w:lang w:val="en-US"/>
+        </w:rPr>
+        <w:t xml:space="preserve">Here all the specific requirements </w:t>
+      </w:r>
+      <w:proofErr w:type="gramStart"/>
+      <w:r>
+        <w:rPr>
+          <w:lang w:val="en-US"/>
+        </w:rPr>
+        <w:t>will be exhaustively described</w:t>
+      </w:r>
+      <w:proofErr w:type="gramEnd"/>
+      <w:r>
+        <w:rPr>
+          <w:lang w:val="en-US"/>
+        </w:rPr>
+        <w:t xml:space="preserve"> in order to avoid problems in the future.</w:t>
+      </w:r>
+    </w:p>
+    <w:p>
+      <w:pPr>
+        <w:pStyle w:val="Ttulo2"/>
+        <w:numPr>
+          <w:ilvl w:val="1"/>
+          <w:numId w:val="1"/>
+        </w:numPr>
+        <w:rPr>
+          <w:lang w:val="en-US"/>
+        </w:rPr>
+      </w:pPr>
+      <w:r>
+        <w:rPr>
+          <w:lang w:val="en-US"/>
+        </w:rPr>
+        <w:t>External interface requirements</w:t>
+      </w:r>
+    </w:p>
+    <w:p>
+      <w:pPr>
+        <w:pStyle w:val="Ttulo3"/>
+        <w:numPr>
+          <w:ilvl w:val="2"/>
+          <w:numId w:val="1"/>
+        </w:numPr>
+        <w:rPr>
+          <w:lang w:val="en-US"/>
+        </w:rPr>
+      </w:pPr>
+      <w:bookmarkStart w:id="1" w:name="_Ref509422978"/>
+      <w:r>
+        <w:rPr>
+          <w:lang w:val="en-US"/>
+        </w:rPr>
+        <w:t>User interface</w:t>
+      </w:r>
+      <w:bookmarkEnd w:id="1"/>
+    </w:p>
+    <w:p>
+      <w:pPr>
+        <w:jc w:val="both"/>
+        <w:rPr>
+          <w:lang w:val="en-US"/>
+        </w:rPr>
+      </w:pPr>
+      <w:r>
+        <w:rPr>
+          <w:lang w:val="en-US"/>
+        </w:rPr>
+        <w:t xml:space="preserve">The application will show a list with items to the user. Each item </w:t>
+      </w:r>
+      <w:proofErr w:type="gramStart"/>
+      <w:r>
+        <w:rPr>
+          <w:lang w:val="en-US"/>
+        </w:rPr>
+        <w:t>can be modified, deleted and viewed</w:t>
+      </w:r>
+      <w:proofErr w:type="gramEnd"/>
+      <w:r>
+        <w:rPr>
+          <w:lang w:val="en-US"/>
+        </w:rPr>
+        <w:t xml:space="preserve">. </w:t>
+      </w:r>
+      <w:r>
+        <w:rPr>
+          <w:lang w:val="en-US"/>
+        </w:rPr>
+        <w:t>There will be also a main menu where the user will be able to setup the application and its services, such as Google Drive.</w:t>
+      </w:r>
+    </w:p>
+    <w:p>
+      <w:pPr>
+        <w:jc w:val="both"/>
+        <w:rPr>
+          <w:lang w:val="en-US"/>
+        </w:rPr>
+      </w:pPr>
+      <w:r>
+        <w:rPr>
+          <w:lang w:val="en-US"/>
+        </w:rPr>
+        <w:t>There will be different screens:</w:t>
+      </w:r>
+    </w:p>
+    <w:p>
+      <w:pPr>
+        <w:pStyle w:val="Prrafodelista"/>
+        <w:numPr>
+          <w:ilvl w:val="0"/>
+          <w:numId w:val="7"/>
+        </w:numPr>
+        <w:jc w:val="both"/>
+        <w:rPr>
+          <w:lang w:val="en-US"/>
+        </w:rPr>
+      </w:pPr>
+      <w:r>
+        <w:rPr>
+          <w:i/>
+          <w:lang w:val="en-US"/>
+        </w:rPr>
+        <w:t>Main screen</w:t>
+      </w:r>
+      <w:r>
+        <w:rPr>
+          <w:lang w:val="en-US"/>
+        </w:rPr>
+        <w:t xml:space="preserve">: the user will be able to see the data he has stored in the application. </w:t>
+      </w:r>
+      <w:proofErr w:type="gramStart"/>
+      <w:r>
+        <w:rPr>
+          <w:lang w:val="en-US"/>
+        </w:rPr>
+        <w:t>Also</w:t>
+      </w:r>
+      <w:proofErr w:type="gramEnd"/>
+      <w:r>
+        <w:rPr>
+          <w:lang w:val="en-US"/>
+        </w:rPr>
+        <w:t xml:space="preserve"> there will be tab buttons to switch between categories.</w:t>
+      </w:r>
+    </w:p>
+    <w:p>
+      <w:pPr>
+        <w:pStyle w:val="Prrafodelista"/>
+        <w:numPr>
+          <w:ilvl w:val="0"/>
+          <w:numId w:val="7"/>
+        </w:numPr>
+        <w:jc w:val="both"/>
+        <w:rPr>
+          <w:lang w:val="en-US"/>
+        </w:rPr>
+      </w:pPr>
+      <w:r>
+        <w:rPr>
+          <w:i/>
+          <w:lang w:val="en-US"/>
+        </w:rPr>
+        <w:t>Settings screen</w:t>
+      </w:r>
+      <w:r>
+        <w:rPr>
+          <w:lang w:val="en-US"/>
+        </w:rPr>
+        <w:t>: the user will be able to customize some parts of the application, and setup Google Drive with his Google Account. In addition, he will be able to define custom categories in order to distribute better the stored passwords and accounts.</w:t>
+      </w:r>
+      <w:r>
+        <w:rPr>
+          <w:lang w:val="en-US"/>
+        </w:rPr>
+        <w:br/>
+      </w:r>
+      <w:proofErr w:type="gramStart"/>
+      <w:r>
+        <w:rPr>
+          <w:lang w:val="en-US"/>
+        </w:rPr>
+        <w:t>Also</w:t>
+      </w:r>
+      <w:proofErr w:type="gramEnd"/>
+      <w:r>
+        <w:rPr>
+          <w:lang w:val="en-US"/>
+        </w:rPr>
+        <w:t xml:space="preserve"> the user can donate the developer if he enjoys with our work.</w:t>
+      </w:r>
+    </w:p>
+    <w:p>
+      <w:pPr>
+        <w:pStyle w:val="Prrafodelista"/>
+        <w:numPr>
+          <w:ilvl w:val="0"/>
+          <w:numId w:val="7"/>
+        </w:numPr>
+        <w:jc w:val="both"/>
+        <w:rPr>
+          <w:lang w:val="en-US"/>
+        </w:rPr>
+      </w:pPr>
+      <w:r>
+        <w:rPr>
+          <w:i/>
+          <w:lang w:val="en-US"/>
+        </w:rPr>
+        <w:t>Security codes screen</w:t>
+      </w:r>
+      <w:r>
+        <w:rPr>
+          <w:lang w:val="en-US"/>
+        </w:rPr>
+        <w:t>: here there will be all the account security codes that the user have created. As in the main screen, he will be able to edit, delete and view different items.</w:t>
+      </w:r>
+    </w:p>
+    <w:p>
+      <w:pPr>
+        <w:pStyle w:val="Prrafodelista"/>
+        <w:numPr>
+          <w:ilvl w:val="0"/>
+          <w:numId w:val="7"/>
+        </w:numPr>
+        <w:jc w:val="both"/>
+        <w:rPr>
+          <w:lang w:val="en-US"/>
+        </w:rPr>
+      </w:pPr>
+      <w:proofErr w:type="spellStart"/>
+      <w:r>
+        <w:rPr>
+          <w:i/>
+          <w:lang w:val="en-US"/>
+        </w:rPr>
+        <w:t>WiFi</w:t>
+      </w:r>
+      <w:proofErr w:type="spellEnd"/>
+      <w:r>
+        <w:rPr>
+          <w:i/>
+          <w:lang w:val="en-US"/>
+        </w:rPr>
+        <w:t xml:space="preserve"> screen</w:t>
+      </w:r>
+      <w:r>
+        <w:rPr>
+          <w:lang w:val="en-US"/>
+        </w:rPr>
+        <w:t>:</w:t>
+      </w:r>
+      <w:r>
+        <w:rPr>
+          <w:lang w:val="en-US"/>
+        </w:rPr>
+        <w:t xml:space="preserve"> </w:t>
+      </w:r>
+      <w:proofErr w:type="gramStart"/>
+      <w:r>
+        <w:rPr>
+          <w:lang w:val="en-US"/>
+        </w:rPr>
+        <w:t>in this screen</w:t>
+      </w:r>
+      <w:proofErr w:type="gramEnd"/>
+      <w:r>
+        <w:rPr>
+          <w:lang w:val="en-US"/>
+        </w:rPr>
+        <w:t xml:space="preserve"> the user will be able to configure a </w:t>
+      </w:r>
+      <w:proofErr w:type="spellStart"/>
+      <w:r>
+        <w:rPr>
+          <w:lang w:val="en-US"/>
+        </w:rPr>
+        <w:t>WiFi</w:t>
+      </w:r>
+      <w:proofErr w:type="spellEnd"/>
+      <w:r>
+        <w:rPr>
+          <w:lang w:val="en-US"/>
+        </w:rPr>
+        <w:t xml:space="preserve"> network with strong encryption with an IP address and a necessary password. From this </w:t>
+      </w:r>
+      <w:proofErr w:type="gramStart"/>
+      <w:r>
+        <w:rPr>
+          <w:lang w:val="en-US"/>
+        </w:rPr>
+        <w:t>screen</w:t>
+      </w:r>
+      <w:proofErr w:type="gramEnd"/>
+      <w:r>
+        <w:rPr>
+          <w:lang w:val="en-US"/>
+        </w:rPr>
+        <w:t xml:space="preserve"> the user will be able to connect and see data from a web interface.</w:t>
+      </w:r>
+    </w:p>
+    <w:p>
+      <w:pPr>
+        <w:pStyle w:val="Prrafodelista"/>
+        <w:numPr>
+          <w:ilvl w:val="0"/>
+          <w:numId w:val="7"/>
+        </w:numPr>
+        <w:jc w:val="both"/>
+        <w:rPr>
+          <w:lang w:val="en-US"/>
+        </w:rPr>
+      </w:pPr>
+      <w:r>
+        <w:rPr>
+          <w:i/>
+          <w:lang w:val="en-US"/>
+        </w:rPr>
+        <w:t>License screen</w:t>
+      </w:r>
+      <w:r>
+        <w:rPr>
+          <w:lang w:val="en-US"/>
+        </w:rPr>
+        <w:t>:</w:t>
+      </w:r>
+      <w:r>
+        <w:rPr>
+          <w:lang w:val="en-US"/>
+        </w:rPr>
+        <w:t xml:space="preserve"> here </w:t>
+      </w:r>
+      <w:proofErr w:type="gramStart"/>
+      <w:r>
+        <w:rPr>
+          <w:lang w:val="en-US"/>
+        </w:rPr>
+        <w:t>will be displayed</w:t>
+      </w:r>
+      <w:proofErr w:type="gramEnd"/>
+      <w:r>
+        <w:rPr>
+          <w:lang w:val="en-US"/>
+        </w:rPr>
+        <w:t xml:space="preserve"> all used libraries and TOS, also some relevant information about the application.</w:t>
+      </w:r>
+    </w:p>
+    <w:p>
+      <w:pPr>
+        <w:pStyle w:val="Prrafodelista"/>
+        <w:numPr>
+          <w:ilvl w:val="0"/>
+          <w:numId w:val="7"/>
+        </w:numPr>
+        <w:jc w:val="both"/>
+        <w:rPr>
+          <w:lang w:val="en-US"/>
+        </w:rPr>
+      </w:pPr>
+      <w:r>
+        <w:rPr>
+          <w:i/>
+          <w:lang w:val="en-US"/>
+        </w:rPr>
+        <w:t>Optional screens</w:t>
+      </w:r>
+      <w:r>
+        <w:rPr>
+          <w:lang w:val="en-US"/>
+        </w:rPr>
+        <w:t>:</w:t>
+      </w:r>
+      <w:r>
+        <w:rPr>
+          <w:lang w:val="en-US"/>
+        </w:rPr>
+        <w:t xml:space="preserve"> the different screens that </w:t>
+      </w:r>
+      <w:proofErr w:type="gramStart"/>
+      <w:r>
+        <w:rPr>
+          <w:lang w:val="en-US"/>
+        </w:rPr>
+        <w:t>have not been previously contemplated</w:t>
+      </w:r>
+      <w:proofErr w:type="gramEnd"/>
+      <w:r>
+        <w:rPr>
+          <w:lang w:val="en-US"/>
+        </w:rPr>
+        <w:t xml:space="preserve"> but exists in the application.</w:t>
+      </w:r>
+    </w:p>
+    <w:p>
+      <w:pPr>
+        <w:pStyle w:val="Ttulo3"/>
+        <w:numPr>
+          <w:ilvl w:val="2"/>
+          <w:numId w:val="1"/>
+        </w:numPr>
+        <w:rPr>
+          <w:lang w:val="en-US"/>
+        </w:rPr>
+      </w:pPr>
+      <w:r>
+        <w:rPr>
+          <w:lang w:val="en-US"/>
+        </w:rPr>
+        <w:t>Hardware interface</w:t>
+      </w:r>
+    </w:p>
+    <w:p>
+      <w:pPr>
+        <w:jc w:val="both"/>
+        <w:rPr>
+          <w:lang w:val="en-US"/>
+        </w:rPr>
+      </w:pPr>
+      <w:r>
+        <w:rPr>
+          <w:lang w:val="en-US"/>
+        </w:rPr>
+        <w:t xml:space="preserve">As mentioned in </w:t>
+      </w:r>
+      <w:r>
+        <w:rPr>
+          <w:lang w:val="en-US"/>
+        </w:rPr>
+        <w:fldChar w:fldCharType="begin"/>
+      </w:r>
+      <w:r>
+        <w:rPr>
+          <w:lang w:val="en-US"/>
+        </w:rPr>
+        <w:instrText xml:space="preserve"> REF _Ref509422484 \r \h </w:instrText>
+      </w:r>
+      <w:r>
+        <w:rPr>
+          <w:lang w:val="en-US"/>
+        </w:rPr>
+      </w:r>
+      <w:r>
+        <w:rPr>
+          <w:lang w:val="en-US"/>
+        </w:rPr>
+        <w:fldChar w:fldCharType="separate"/>
+      </w:r>
+      <w:r>
+        <w:rPr>
+          <w:lang w:val="en-US"/>
+        </w:rPr>
+        <w:t>2.4</w:t>
+      </w:r>
+      <w:r>
+        <w:rPr>
+          <w:lang w:val="en-US"/>
+        </w:rPr>
+        <w:fldChar w:fldCharType="end"/>
+      </w:r>
+      <w:r>
+        <w:rPr>
+          <w:lang w:val="en-US"/>
+        </w:rPr>
+        <w:t>, the app will need these hardware requirements in the Android device.</w:t>
+      </w:r>
+    </w:p>
+    <w:p>
+      <w:pPr>
+        <w:jc w:val="both"/>
+        <w:rPr>
+          <w:lang w:val="en-US"/>
+        </w:rPr>
+      </w:pPr>
+      <w:r>
+        <w:rPr>
+          <w:lang w:val="en-US"/>
+        </w:rPr>
+        <w:t xml:space="preserve">In addition, the computer that will display </w:t>
+      </w:r>
+      <w:proofErr w:type="gramStart"/>
+      <w:r>
+        <w:rPr>
+          <w:lang w:val="en-US"/>
+        </w:rPr>
+        <w:t xml:space="preserve">the </w:t>
+      </w:r>
+      <w:r>
+        <w:rPr>
+          <w:lang w:val="en-US"/>
+        </w:rPr>
+        <w:t xml:space="preserve"> </w:t>
+      </w:r>
+      <w:r>
+        <w:rPr>
+          <w:lang w:val="en-US"/>
+        </w:rPr>
+        <w:t>web</w:t>
+      </w:r>
+      <w:proofErr w:type="gramEnd"/>
+      <w:r>
+        <w:rPr>
+          <w:lang w:val="en-US"/>
+        </w:rPr>
+        <w:t xml:space="preserve"> page in </w:t>
+      </w:r>
+      <w:proofErr w:type="spellStart"/>
+      <w:r>
+        <w:rPr>
+          <w:lang w:val="en-US"/>
+        </w:rPr>
+        <w:t>WiFi</w:t>
+      </w:r>
+      <w:proofErr w:type="spellEnd"/>
+      <w:r>
+        <w:rPr>
+          <w:lang w:val="en-US"/>
+        </w:rPr>
+        <w:t xml:space="preserve"> mode will need connection to Internet in the same network as the smartphone and also a compatible navigator, such as Google Chrome</w:t>
+      </w:r>
+      <w:sdt>
+        <w:sdtPr>
+          <w:rPr>
+            <w:lang w:val="en-US"/>
+          </w:rPr>
+          <w:id w:val="-376858955"/>
+          <w:citation/>
+        </w:sdtPr>
+        <w:sdtContent>
+          <w:r>
+            <w:rPr>
+              <w:lang w:val="en-US"/>
+            </w:rPr>
+            <w:fldChar w:fldCharType="begin"/>
+          </w:r>
+          <w:r>
+            <w:rPr>
+              <w:lang w:val="en-US"/>
+            </w:rPr>
+            <w:instrText xml:space="preserve"> CITATION Goo \l 3082 </w:instrText>
+          </w:r>
+          <w:r>
+            <w:rPr>
+              <w:lang w:val="en-US"/>
+            </w:rPr>
+            <w:fldChar w:fldCharType="separate"/>
+          </w:r>
+          <w:r>
+            <w:rPr>
+              <w:noProof/>
+              <w:lang w:val="en-US"/>
+            </w:rPr>
+            <w:t xml:space="preserve"> </w:t>
+          </w:r>
+          <w:r>
+            <w:rPr>
+              <w:noProof/>
+              <w:lang w:val="en-US"/>
+            </w:rPr>
+            <w:t>[11]</w:t>
+          </w:r>
+          <w:r>
+            <w:rPr>
+              <w:lang w:val="en-US"/>
+            </w:rPr>
+            <w:fldChar w:fldCharType="end"/>
+          </w:r>
+        </w:sdtContent>
+      </w:sdt>
+      <w:r>
+        <w:rPr>
+          <w:lang w:val="en-US"/>
+        </w:rPr>
+        <w:t xml:space="preserve"> or Mozilla Firefox </w:t>
+      </w:r>
+      <w:sdt>
+        <w:sdtPr>
+          <w:rPr>
+            <w:lang w:val="en-US"/>
+          </w:rPr>
+          <w:id w:val="938792683"/>
+          <w:citation/>
+        </w:sdtPr>
+        <w:sdtContent>
+          <w:r>
+            <w:rPr>
+              <w:lang w:val="en-US"/>
+            </w:rPr>
+            <w:fldChar w:fldCharType="begin"/>
+          </w:r>
+          <w:r>
+            <w:rPr>
+              <w:lang w:val="en-US"/>
+            </w:rPr>
+            <w:instrText xml:space="preserve"> CITATION Moz \l 3082 </w:instrText>
+          </w:r>
+          <w:r>
+            <w:rPr>
+              <w:lang w:val="en-US"/>
+            </w:rPr>
+            <w:fldChar w:fldCharType="separate"/>
+          </w:r>
+          <w:r>
+            <w:rPr>
+              <w:noProof/>
+              <w:lang w:val="en-US"/>
+            </w:rPr>
+            <w:t>[12]</w:t>
+          </w:r>
+          <w:r>
+            <w:rPr>
+              <w:lang w:val="en-US"/>
+            </w:rPr>
+            <w:fldChar w:fldCharType="end"/>
+          </w:r>
+        </w:sdtContent>
+      </w:sdt>
+      <w:r>
+        <w:rPr>
+          <w:lang w:val="en-US"/>
+        </w:rPr>
+        <w:t>.</w:t>
+      </w:r>
+    </w:p>
+    <w:p>
+      <w:pPr>
+        <w:pStyle w:val="Ttulo3"/>
+        <w:numPr>
+          <w:ilvl w:val="2"/>
+          <w:numId w:val="1"/>
+        </w:numPr>
+        <w:rPr>
+          <w:lang w:val="en-US"/>
+        </w:rPr>
+      </w:pPr>
+      <w:r>
+        <w:rPr>
+          <w:lang w:val="en-US"/>
+        </w:rPr>
+        <w:t>Software interface</w:t>
+      </w:r>
+    </w:p>
+    <w:p>
+      <w:pPr>
+        <w:jc w:val="both"/>
+        <w:rPr>
+          <w:lang w:val="en-US"/>
+        </w:rPr>
+      </w:pPr>
+      <w:r>
+        <w:rPr>
+          <w:lang w:val="en-US"/>
+        </w:rPr>
+        <w:t xml:space="preserve">The application will use Google Drive API and Firebase API. First one for backing up user-data and second one for crash reporting and useful information to developer, in order to correct </w:t>
+      </w:r>
+      <w:r>
+        <w:rPr>
+          <w:i/>
+          <w:lang w:val="en-US"/>
+        </w:rPr>
+        <w:t>bugs</w:t>
+      </w:r>
+      <w:r>
+        <w:rPr>
+          <w:lang w:val="en-US"/>
+        </w:rPr>
+        <w:t>, solving problems and offering better updates to the user.</w:t>
+      </w:r>
+    </w:p>
+    <w:p>
+      <w:pPr>
+        <w:pStyle w:val="Ttulo3"/>
+        <w:numPr>
+          <w:ilvl w:val="2"/>
+          <w:numId w:val="1"/>
+        </w:numPr>
+        <w:rPr>
+          <w:lang w:val="en-US"/>
+        </w:rPr>
+      </w:pPr>
+      <w:r>
+        <w:rPr>
+          <w:lang w:val="en-US"/>
+        </w:rPr>
+        <w:t>Communications interface</w:t>
+      </w:r>
+    </w:p>
+    <w:p>
+      <w:pPr>
+        <w:jc w:val="both"/>
+        <w:rPr>
+          <w:lang w:val="en-US"/>
+        </w:rPr>
+      </w:pPr>
+      <w:r>
+        <w:rPr>
+          <w:lang w:val="en-US"/>
+        </w:rPr>
+        <w:t>The software requires always a secured network, for backing up data and for web transmission between devices (see “</w:t>
+      </w:r>
+      <w:proofErr w:type="spellStart"/>
+      <w:r>
+        <w:rPr>
+          <w:lang w:val="en-US"/>
+        </w:rPr>
+        <w:t>WiFi</w:t>
+      </w:r>
+      <w:proofErr w:type="spellEnd"/>
+      <w:r>
+        <w:rPr>
+          <w:lang w:val="en-US"/>
+        </w:rPr>
+        <w:t xml:space="preserve"> screen” on </w:t>
+      </w:r>
+      <w:r>
+        <w:rPr>
+          <w:lang w:val="en-US"/>
+        </w:rPr>
+        <w:fldChar w:fldCharType="begin"/>
+      </w:r>
+      <w:r>
+        <w:rPr>
+          <w:lang w:val="en-US"/>
+        </w:rPr>
+        <w:instrText xml:space="preserve"> REF _Ref509422978 \r \h </w:instrText>
+      </w:r>
+      <w:r>
+        <w:rPr>
+          <w:lang w:val="en-US"/>
+        </w:rPr>
+      </w:r>
+      <w:r>
+        <w:rPr>
+          <w:lang w:val="en-US"/>
+        </w:rPr>
+        <w:fldChar w:fldCharType="separate"/>
+      </w:r>
+      <w:r>
+        <w:rPr>
+          <w:lang w:val="en-US"/>
+        </w:rPr>
+        <w:t>3.</w:t>
+      </w:r>
+      <w:r>
+        <w:rPr>
+          <w:lang w:val="en-US"/>
+        </w:rPr>
+        <w:t>1</w:t>
+      </w:r>
+      <w:r>
+        <w:rPr>
+          <w:lang w:val="en-US"/>
+        </w:rPr>
+        <w:t>.1</w:t>
+      </w:r>
+      <w:r>
+        <w:rPr>
+          <w:lang w:val="en-US"/>
+        </w:rPr>
+        <w:fldChar w:fldCharType="end"/>
+      </w:r>
+      <w:r>
+        <w:rPr>
+          <w:lang w:val="en-US"/>
+        </w:rPr>
+        <w:t>). If this network is not available, the connection will close and stop all transfers. This is to persevere user privacy and security.</w:t>
+      </w:r>
+    </w:p>
+    <w:p>
+      <w:pPr>
+        <w:pStyle w:val="Ttulo2"/>
+        <w:numPr>
+          <w:ilvl w:val="1"/>
+          <w:numId w:val="1"/>
+        </w:numPr>
+        <w:rPr>
+          <w:lang w:val="en-US"/>
+        </w:rPr>
+      </w:pPr>
+      <w:r>
+        <w:rPr>
+          <w:lang w:val="en-US"/>
+        </w:rPr>
+        <w:t>Functional requirements</w:t>
+      </w:r>
+    </w:p>
+    <w:p>
+      <w:pPr>
+        <w:jc w:val="both"/>
+        <w:rPr>
+          <w:lang w:val="en-US"/>
+        </w:rPr>
+      </w:pPr>
+      <w:r>
+        <w:rPr>
+          <w:lang w:val="en-US"/>
+        </w:rPr>
+        <w:t>Here are described exhaustively all the requirements that the application must have to work properly. If one of the following fails, the application will crash or probably some functions will not be available or incorrect.</w:t>
+      </w:r>
+      <w:bookmarkStart w:id="2" w:name="_GoBack"/>
+      <w:bookmarkEnd w:id="2"/>
+    </w:p>
+    <w:p>
+      <w:pPr>
+        <w:jc w:val="both"/>
+        <w:rPr>
+          <w:lang w:val="en-US"/>
+        </w:rPr>
+      </w:pPr>
     </w:p>
     <w:sectPr>
-      <w:headerReference w:type="default" r:id="rId9"/>
-      <w:footerReference w:type="default" r:id="rId10"/>
+      <w:headerReference w:type="default" r:id="rId10"/>
+      <w:footerReference w:type="default" r:id="rId11"/>
       <w:pgSz w:w="11906" w:h="16838"/>
       <w:pgMar w:top="1417" w:right="1701" w:bottom="1417" w:left="1701" w:header="708" w:footer="708" w:gutter="0"/>
       <w:pgNumType w:start="0"/>
@@ -3360,7 +5009,7 @@
         <w:sz w:val="26"/>
         <w:szCs w:val="26"/>
       </w:rPr>
-      <w:t>4</w:t>
+      <w:t>6</w:t>
     </w:r>
     <w:r>
       <w:rPr>
@@ -3779,6 +5428,95 @@
     </w:lvl>
   </w:abstractNum>
   <w:abstractNum w:abstractNumId="3" w15:restartNumberingAfterBreak="0">
+    <w:nsid w:val="117B4862"/>
+    <w:multiLevelType w:val="hybridMultilevel"/>
+    <w:tmpl w:val="D38C5554"/>
+    <w:lvl w:ilvl="0" w:tplc="0409000F">
+      <w:start w:val="1"/>
+      <w:numFmt w:val="decimal"/>
+      <w:lvlText w:val="%1."/>
+      <w:lvlJc w:val="left"/>
+      <w:pPr>
+        <w:ind w:left="720" w:hanging="360"/>
+      </w:pPr>
+      <w:rPr>
+        <w:rFonts w:hint="default"/>
+      </w:rPr>
+    </w:lvl>
+    <w:lvl w:ilvl="1" w:tplc="04090019" w:tentative="1">
+      <w:start w:val="1"/>
+      <w:numFmt w:val="lowerLetter"/>
+      <w:lvlText w:val="%2."/>
+      <w:lvlJc w:val="left"/>
+      <w:pPr>
+        <w:ind w:left="1440" w:hanging="360"/>
+      </w:pPr>
+    </w:lvl>
+    <w:lvl w:ilvl="2" w:tplc="0409001B" w:tentative="1">
+      <w:start w:val="1"/>
+      <w:numFmt w:val="lowerRoman"/>
+      <w:lvlText w:val="%3."/>
+      <w:lvlJc w:val="right"/>
+      <w:pPr>
+        <w:ind w:left="2160" w:hanging="180"/>
+      </w:pPr>
+    </w:lvl>
+    <w:lvl w:ilvl="3" w:tplc="0409000F" w:tentative="1">
+      <w:start w:val="1"/>
+      <w:numFmt w:val="decimal"/>
+      <w:lvlText w:val="%4."/>
+      <w:lvlJc w:val="left"/>
+      <w:pPr>
+        <w:ind w:left="2880" w:hanging="360"/>
+      </w:pPr>
+    </w:lvl>
+    <w:lvl w:ilvl="4" w:tplc="04090019" w:tentative="1">
+      <w:start w:val="1"/>
+      <w:numFmt w:val="lowerLetter"/>
+      <w:lvlText w:val="%5."/>
+      <w:lvlJc w:val="left"/>
+      <w:pPr>
+        <w:ind w:left="3600" w:hanging="360"/>
+      </w:pPr>
+    </w:lvl>
+    <w:lvl w:ilvl="5" w:tplc="0409001B" w:tentative="1">
+      <w:start w:val="1"/>
+      <w:numFmt w:val="lowerRoman"/>
+      <w:lvlText w:val="%6."/>
+      <w:lvlJc w:val="right"/>
+      <w:pPr>
+        <w:ind w:left="4320" w:hanging="180"/>
+      </w:pPr>
+    </w:lvl>
+    <w:lvl w:ilvl="6" w:tplc="0409000F" w:tentative="1">
+      <w:start w:val="1"/>
+      <w:numFmt w:val="decimal"/>
+      <w:lvlText w:val="%7."/>
+      <w:lvlJc w:val="left"/>
+      <w:pPr>
+        <w:ind w:left="5040" w:hanging="360"/>
+      </w:pPr>
+    </w:lvl>
+    <w:lvl w:ilvl="7" w:tplc="04090019" w:tentative="1">
+      <w:start w:val="1"/>
+      <w:numFmt w:val="lowerLetter"/>
+      <w:lvlText w:val="%8."/>
+      <w:lvlJc w:val="left"/>
+      <w:pPr>
+        <w:ind w:left="5760" w:hanging="360"/>
+      </w:pPr>
+    </w:lvl>
+    <w:lvl w:ilvl="8" w:tplc="0409001B" w:tentative="1">
+      <w:start w:val="1"/>
+      <w:numFmt w:val="lowerRoman"/>
+      <w:lvlText w:val="%9."/>
+      <w:lvlJc w:val="right"/>
+      <w:pPr>
+        <w:ind w:left="6480" w:hanging="180"/>
+      </w:pPr>
+    </w:lvl>
+  </w:abstractNum>
+  <w:abstractNum w:abstractNumId="4" w15:restartNumberingAfterBreak="0">
     <w:nsid w:val="29914F29"/>
     <w:multiLevelType w:val="hybridMultilevel"/>
     <w:tmpl w:val="34B6B910"/>
@@ -3891,7 +5629,7 @@
       </w:rPr>
     </w:lvl>
   </w:abstractNum>
-  <w:abstractNum w:abstractNumId="4" w15:restartNumberingAfterBreak="0">
+  <w:abstractNum w:abstractNumId="5" w15:restartNumberingAfterBreak="0">
     <w:nsid w:val="4EA8534D"/>
     <w:multiLevelType w:val="hybridMultilevel"/>
     <w:tmpl w:val="F99A2550"/>
@@ -4004,20 +5742,112 @@
       </w:rPr>
     </w:lvl>
   </w:abstractNum>
+  <w:abstractNum w:abstractNumId="6" w15:restartNumberingAfterBreak="0">
+    <w:nsid w:val="7FA36230"/>
+    <w:multiLevelType w:val="hybridMultilevel"/>
+    <w:tmpl w:val="2D5A4192"/>
+    <w:lvl w:ilvl="0" w:tplc="0409000F">
+      <w:start w:val="1"/>
+      <w:numFmt w:val="decimal"/>
+      <w:lvlText w:val="%1."/>
+      <w:lvlJc w:val="left"/>
+      <w:pPr>
+        <w:ind w:left="1080" w:hanging="360"/>
+      </w:pPr>
+    </w:lvl>
+    <w:lvl w:ilvl="1" w:tplc="04090019" w:tentative="1">
+      <w:start w:val="1"/>
+      <w:numFmt w:val="lowerLetter"/>
+      <w:lvlText w:val="%2."/>
+      <w:lvlJc w:val="left"/>
+      <w:pPr>
+        <w:ind w:left="1800" w:hanging="360"/>
+      </w:pPr>
+    </w:lvl>
+    <w:lvl w:ilvl="2" w:tplc="0409001B" w:tentative="1">
+      <w:start w:val="1"/>
+      <w:numFmt w:val="lowerRoman"/>
+      <w:lvlText w:val="%3."/>
+      <w:lvlJc w:val="right"/>
+      <w:pPr>
+        <w:ind w:left="2520" w:hanging="180"/>
+      </w:pPr>
+    </w:lvl>
+    <w:lvl w:ilvl="3" w:tplc="0409000F" w:tentative="1">
+      <w:start w:val="1"/>
+      <w:numFmt w:val="decimal"/>
+      <w:lvlText w:val="%4."/>
+      <w:lvlJc w:val="left"/>
+      <w:pPr>
+        <w:ind w:left="3240" w:hanging="360"/>
+      </w:pPr>
+    </w:lvl>
+    <w:lvl w:ilvl="4" w:tplc="04090019" w:tentative="1">
+      <w:start w:val="1"/>
+      <w:numFmt w:val="lowerLetter"/>
+      <w:lvlText w:val="%5."/>
+      <w:lvlJc w:val="left"/>
+      <w:pPr>
+        <w:ind w:left="3960" w:hanging="360"/>
+      </w:pPr>
+    </w:lvl>
+    <w:lvl w:ilvl="5" w:tplc="0409001B" w:tentative="1">
+      <w:start w:val="1"/>
+      <w:numFmt w:val="lowerRoman"/>
+      <w:lvlText w:val="%6."/>
+      <w:lvlJc w:val="right"/>
+      <w:pPr>
+        <w:ind w:left="4680" w:hanging="180"/>
+      </w:pPr>
+    </w:lvl>
+    <w:lvl w:ilvl="6" w:tplc="0409000F" w:tentative="1">
+      <w:start w:val="1"/>
+      <w:numFmt w:val="decimal"/>
+      <w:lvlText w:val="%7."/>
+      <w:lvlJc w:val="left"/>
+      <w:pPr>
+        <w:ind w:left="5400" w:hanging="360"/>
+      </w:pPr>
+    </w:lvl>
+    <w:lvl w:ilvl="7" w:tplc="04090019" w:tentative="1">
+      <w:start w:val="1"/>
+      <w:numFmt w:val="lowerLetter"/>
+      <w:lvlText w:val="%8."/>
+      <w:lvlJc w:val="left"/>
+      <w:pPr>
+        <w:ind w:left="6120" w:hanging="360"/>
+      </w:pPr>
+    </w:lvl>
+    <w:lvl w:ilvl="8" w:tplc="0409001B" w:tentative="1">
+      <w:start w:val="1"/>
+      <w:numFmt w:val="lowerRoman"/>
+      <w:lvlText w:val="%9."/>
+      <w:lvlJc w:val="right"/>
+      <w:pPr>
+        <w:ind w:left="6840" w:hanging="180"/>
+      </w:pPr>
+    </w:lvl>
+  </w:abstractNum>
   <w:num w:numId="1">
     <w:abstractNumId w:val="1"/>
   </w:num>
   <w:num w:numId="2">
-    <w:abstractNumId w:val="4"/>
+    <w:abstractNumId w:val="5"/>
   </w:num>
   <w:num w:numId="3">
-    <w:abstractNumId w:val="3"/>
+    <w:abstractNumId w:val="4"/>
   </w:num>
   <w:num w:numId="4">
     <w:abstractNumId w:val="2"/>
   </w:num>
   <w:num w:numId="5">
     <w:abstractNumId w:val="0"/>
+  </w:num>
+  <w:num w:numId="6">
+    <w:abstractNumId w:val="6"/>
+  </w:num>
+  <w:num w:numId="7">
+    <w:abstractNumId w:val="3"/>
   </w:num>
 </w:numbering>
 </file>
@@ -4706,6 +6536,17 @@
     <w:unhideWhenUsed/>
     <w:rsid w:val="00EB1FE2"/>
   </w:style>
+  <w:style w:type="character" w:styleId="Hipervnculo">
+    <w:name w:val="Hyperlink"/>
+    <w:basedOn w:val="Fuentedeprrafopredeter"/>
+    <w:uiPriority w:val="99"/>
+    <w:unhideWhenUsed/>
+    <w:rsid w:val="00092EB2"/>
+    <w:rPr>
+      <w:color w:val="0563C1" w:themeColor="hyperlink"/>
+      <w:u w:val="single"/>
+    </w:rPr>
+  </w:style>
 </w:styles>
 </file>
 
@@ -4778,7 +6619,7 @@
     <w:charset w:val="00"/>
     <w:family w:val="roman"/>
     <w:pitch w:val="variable"/>
-    <w:sig w:usb0="E0002EFF" w:usb1="C000785B" w:usb2="00000009" w:usb3="00000000" w:csb0="000001FF" w:csb1="00000000"/>
+    <w:sig w:usb0="E0002AFF" w:usb1="C0007843" w:usb2="00000009" w:usb3="00000000" w:csb0="000001FF" w:csb1="00000000"/>
   </w:font>
   <w:font w:name="Symbol">
     <w:panose1 w:val="05050102010706020507"/>
@@ -4806,14 +6647,14 @@
     <w:charset w:val="00"/>
     <w:family w:val="swiss"/>
     <w:pitch w:val="variable"/>
-    <w:sig w:usb0="E0002AFF" w:usb1="C000247B" w:usb2="00000009" w:usb3="00000000" w:csb0="000001FF" w:csb1="00000000"/>
+    <w:sig w:usb0="E0002AFF" w:usb1="4000ACFF" w:usb2="00000001" w:usb3="00000000" w:csb0="000001FF" w:csb1="00000000"/>
   </w:font>
   <w:font w:name="Calibri Light">
     <w:panose1 w:val="020F0302020204030204"/>
     <w:charset w:val="00"/>
     <w:family w:val="swiss"/>
     <w:pitch w:val="variable"/>
-    <w:sig w:usb0="E0002AFF" w:usb1="C000247B" w:usb2="00000009" w:usb3="00000000" w:csb0="000001FF" w:csb1="00000000"/>
+    <w:sig w:usb0="A0002AEF" w:usb1="4000207B" w:usb2="00000000" w:usb3="00000000" w:csb0="000001FF" w:csb1="00000000"/>
   </w:font>
 </w:fonts>
 </file>
@@ -4837,6 +6678,7 @@
     <w:rsid w:val="001F155D"/>
     <w:rsid w:val="006F193E"/>
     <w:rsid w:val="007941BD"/>
+    <w:rsid w:val="00AF6809"/>
     <w:rsid w:val="00E50803"/>
   </w:rsids>
   <m:mathPr>
@@ -5648,7 +7490,7 @@
     </b:Author>
     <b:ProductionCompany>Google</b:ProductionCompany>
     <b:URL>https://developer.android.com/about/dashboards/index.html</b:URL>
-    <b:RefOrder>5</b:RefOrder>
+    <b:RefOrder>8</b:RefOrder>
   </b:Source>
   <b:Source>
     <b:Tag>Rob</b:Tag>
@@ -5667,7 +7509,7 @@
     <b:Title>Password Safe and Manager - Google Play Applications</b:Title>
     <b:ProductionCompany>Google Play Store</b:ProductionCompany>
     <b:URL>https://play.google.com/store/apps/details?id=com.reneph.passwordsafe</b:URL>
-    <b:RefOrder>6</b:RefOrder>
+    <b:RefOrder>9</b:RefOrder>
   </b:Source>
   <b:Source>
     <b:Tag>Erk</b:Tag>
@@ -5686,7 +7528,7 @@
     <b:Title>My Passwords - Password Manager - Google Play Applications</b:Title>
     <b:ProductionCompany>Google Play Store</b:ProductionCompany>
     <b:URL>https://play.google.com/store/apps/details?id=com.er.mo.apps.mypasswords</b:URL>
-    <b:RefOrder>7</b:RefOrder>
+    <b:RefOrder>10</b:RefOrder>
   </b:Source>
   <b:Source>
     <b:Tag>Wik</b:Tag>
@@ -5702,6 +7544,92 @@
     <b:URL>https://en.wikipedia.org/wiki/Google_Drive</b:URL>
     <b:RefOrder>3</b:RefOrder>
   </b:Source>
+  <b:Source>
+    <b:Tag>Chr16</b:Tag>
+    <b:SourceType>InternetSite</b:SourceType>
+    <b:Guid>{558D72DC-A56F-470F-AFD4-6B63059D4903}</b:Guid>
+    <b:Author>
+      <b:Author>
+        <b:NameList>
+          <b:Person>
+            <b:Last>Marshall</b:Last>
+            <b:First>Chris</b:First>
+          </b:Person>
+        </b:NameList>
+      </b:Author>
+    </b:Author>
+    <b:Title>Google Play Services: what is it and what is it for? - AndroidPIT</b:Title>
+    <b:ProductionCompany>AndroidPIT</b:ProductionCompany>
+    <b:Year>2016</b:Year>
+    <b:Month>May</b:Month>
+    <b:Day>5</b:Day>
+    <b:URL>https://www.androidpit.com/google-play-services-what-is-it-and-what-is-it-for</b:URL>
+    <b:RefOrder>5</b:RefOrder>
+  </b:Source>
+  <b:Source>
+    <b:Tag>Wik182</b:Tag>
+    <b:SourceType>InternetSite</b:SourceType>
+    <b:Guid>{4B821067-B0FA-4B61-AE75-9B0EC1BDB92E}</b:Guid>
+    <b:Author>
+      <b:Author>
+        <b:Corporate>Wikipedia</b:Corporate>
+      </b:Author>
+    </b:Author>
+    <b:Title>Terms of Service - Wikipedia</b:Title>
+    <b:ProductionCompany>Wikipedia</b:ProductionCompany>
+    <b:Year>2018</b:Year>
+    <b:URL>https://en.wikipedia.org/wiki/Terms_of_service</b:URL>
+    <b:RefOrder>6</b:RefOrder>
+  </b:Source>
+  <b:Source>
+    <b:Tag>Goo</b:Tag>
+    <b:SourceType>DocumentFromInternetSite</b:SourceType>
+    <b:Guid>{2D76546A-76CE-4A96-A249-09D844C22DE0}</b:Guid>
+    <b:Title>Google Chrome</b:Title>
+    <b:URL>https://www.google.com/chrome/index.html</b:URL>
+    <b:Author>
+      <b:Author>
+        <b:NameList>
+          <b:Person>
+            <b:Last>Google</b:Last>
+          </b:Person>
+        </b:NameList>
+      </b:Author>
+    </b:Author>
+    <b:RefOrder>11</b:RefOrder>
+  </b:Source>
+  <b:Source>
+    <b:Tag>Moz</b:Tag>
+    <b:SourceType>DocumentFromInternetSite</b:SourceType>
+    <b:Guid>{679B01F8-C5DB-4C59-8CF8-972E36EFBCC4}</b:Guid>
+    <b:Author>
+      <b:Author>
+        <b:NameList>
+          <b:Person>
+            <b:Last>Mozilla</b:Last>
+          </b:Person>
+        </b:NameList>
+      </b:Author>
+    </b:Author>
+    <b:Title>Mozilla Firefox</b:Title>
+    <b:URL>https://www.mozilla.org/en-US/firefox/new/</b:URL>
+    <b:RefOrder>12</b:RefOrder>
+  </b:Source>
+  <b:Source>
+    <b:Tag>Wik183</b:Tag>
+    <b:SourceType>InternetSite</b:SourceType>
+    <b:Guid>{84DB13D2-81D7-4FB5-9BBB-B9716A1B5D0F}</b:Guid>
+    <b:Title>Software bug - Wikipedia</b:Title>
+    <b:Year>2018</b:Year>
+    <b:URL>https://en.wikipedia.org/wiki/Software_bug</b:URL>
+    <b:Author>
+      <b:Author>
+        <b:Corporate>Wikipedia</b:Corporate>
+      </b:Author>
+    </b:Author>
+    <b:ProductionCompany>Wikipedia</b:ProductionCompany>
+    <b:RefOrder>7</b:RefOrder>
+  </b:Source>
 </b:Sources>
 </file>
 
@@ -5714,7 +7642,7 @@
 </file>
 
 <file path=customXml/itemProps2.xml><?xml version="1.0" encoding="utf-8"?>
-<ds:datastoreItem xmlns:ds="http://schemas.openxmlformats.org/officeDocument/2006/customXml" ds:itemID="{C90484CF-D0DC-41F1-BC83-6ED385A9A4E9}">
+<ds:datastoreItem xmlns:ds="http://schemas.openxmlformats.org/officeDocument/2006/customXml" ds:itemID="{38719F5B-7051-4ADA-A82A-4F88553E7CA1}">
   <ds:schemaRefs>
     <ds:schemaRef ds:uri="http://schemas.openxmlformats.org/officeDocument/2006/bibliography"/>
   </ds:schemaRefs>

</xml_diff>